<commit_message>
Review del Business Case
Co-Authored-By: angeloafeltra <73121300+angeloafeltra@users.noreply.github.com>
</commit_message>
<xml_diff>
--- a/Documenti/Business Case/BC_GreenLeaf.docx
+++ b/Documenti/Business Case/BC_GreenLeaf.docx
@@ -564,7 +564,7 @@
     <w:tbl>
       <w:tblPr>
         <w:tblStyle w:val="Tabellagriglia5scura-colore1"/>
-        <w:tblW w:w="9457" w:type="dxa"/>
+        <w:tblW w:w="9741" w:type="dxa"/>
         <w:tblLayout w:type="fixed"/>
         <w:tblLook w:val="0400" w:firstRow="0" w:lastRow="0" w:firstColumn="0" w:lastColumn="0" w:noHBand="0" w:noVBand="1"/>
       </w:tblPr>
@@ -572,7 +572,7 @@
         <w:gridCol w:w="2365"/>
         <w:gridCol w:w="1458"/>
         <w:gridCol w:w="3270"/>
-        <w:gridCol w:w="2364"/>
+        <w:gridCol w:w="2648"/>
       </w:tblGrid>
       <w:tr>
         <w:trPr>
@@ -662,7 +662,7 @@
         </w:tc>
         <w:tc>
           <w:tcPr>
-            <w:tcW w:w="2364" w:type="dxa"/>
+            <w:tcW w:w="2648" w:type="dxa"/>
             <w:shd w:val="clear" w:color="auto" w:fill="2E74B5" w:themeFill="accent1" w:themeFillShade="BF"/>
             <w:vAlign w:val="center"/>
           </w:tcPr>
@@ -787,9 +787,51 @@
         </w:tc>
         <w:tc>
           <w:tcPr>
-            <w:tcW w:w="2364" w:type="dxa"/>
+            <w:tcW w:w="2648" w:type="dxa"/>
             <w:vAlign w:val="center"/>
           </w:tcPr>
+          <w:p>
+            <w:pPr>
+              <w:widowControl w:val="0"/>
+              <w:jc w:val="center"/>
+              <w:rPr>
+                <w:rFonts w:ascii="Century Gothic" w:eastAsia="Droid Sans" w:hAnsi="Century Gothic" w:cs="Droid Sans"/>
+              </w:rPr>
+            </w:pPr>
+            <w:r>
+              <w:rPr>
+                <w:rFonts w:ascii="Century Gothic" w:eastAsia="Droid Sans" w:hAnsi="Century Gothic" w:cs="Droid Sans"/>
+              </w:rPr>
+              <w:t>A. Afeltra</w:t>
+            </w:r>
+            <w:r>
+              <w:rPr>
+                <w:rFonts w:ascii="Century Gothic" w:eastAsia="Droid Sans" w:hAnsi="Century Gothic" w:cs="Droid Sans"/>
+              </w:rPr>
+              <w:t xml:space="preserve">, </w:t>
+            </w:r>
+          </w:p>
+          <w:p>
+            <w:pPr>
+              <w:widowControl w:val="0"/>
+              <w:jc w:val="center"/>
+              <w:rPr>
+                <w:rFonts w:ascii="Century Gothic" w:eastAsia="Droid Sans" w:hAnsi="Century Gothic" w:cs="Droid Sans"/>
+              </w:rPr>
+            </w:pPr>
+            <w:r>
+              <w:rPr>
+                <w:rFonts w:ascii="Century Gothic" w:eastAsia="Droid Sans" w:hAnsi="Century Gothic" w:cs="Droid Sans"/>
+              </w:rPr>
+              <w:t>A. Giametta</w:t>
+            </w:r>
+            <w:r>
+              <w:rPr>
+                <w:rFonts w:ascii="Century Gothic" w:eastAsia="Droid Sans" w:hAnsi="Century Gothic" w:cs="Droid Sans"/>
+              </w:rPr>
+              <w:t xml:space="preserve">, </w:t>
+            </w:r>
+          </w:p>
           <w:p>
             <w:pPr>
               <w:widowControl w:val="0"/>
@@ -798,19 +840,11 @@
                 <w:rFonts w:ascii="Century Gothic" w:hAnsi="Century Gothic"/>
               </w:rPr>
             </w:pPr>
-            <w:proofErr w:type="gramStart"/>
             <w:r>
               <w:rPr>
                 <w:rFonts w:ascii="Century Gothic" w:eastAsia="Droid Sans" w:hAnsi="Century Gothic" w:cs="Droid Sans"/>
               </w:rPr>
-              <w:t>A.Afeltra</w:t>
-            </w:r>
-            <w:proofErr w:type="gramEnd"/>
-            <w:r>
-              <w:rPr>
-                <w:rFonts w:ascii="Century Gothic" w:eastAsia="Droid Sans" w:hAnsi="Century Gothic" w:cs="Droid Sans"/>
-              </w:rPr>
-              <w:t>, A.Giametta, R.Squillante</w:t>
+              <w:t>R. Squillante</w:t>
             </w:r>
           </w:p>
         </w:tc>
@@ -889,7 +923,49 @@
         <w:pStyle w:val="Gpstesto"/>
       </w:pPr>
       <w:r>
-        <w:t>L’AEA intende contribuire al conseguimento di miglioramenti significativi e misurabili dell’ambiente in Italia non solo fornendo informazioni ma ricorrendo anche alla piantumazione di alberi. Tuttavia, piantare un albero non è un’attività abbastanza semplice da eseguire, vi sono diverse problematiche da dover gestire. Sfruttando la digitalizzazione si può fornire uno strumento che mostri alle persone  che spinge le persone verso l’adozione di un albero. Tale procedura non solo favorirà la piantumazione di alberi in quanto si liberano le persone dalle varie problematiche, ma allo stesso tempo aumenterà anche gli introiti dell’azienda</w:t>
+        <w:t xml:space="preserve">L’AEA intende contribuire al conseguimento di miglioramenti significativi e misurabili dell’ambiente in Italia non solo fornendo informazioni ma ricorrendo anche alla piantumazione di alberi. Tuttavia, piantare un albero non è un’attività abbastanza semplice da eseguire, vi sono diverse problematiche da dover gestire. Sfruttando la digitalizzazione si può fornire uno strumento che </w:t>
+      </w:r>
+      <w:r>
+        <w:t>faciliti il percorso</w:t>
+      </w:r>
+      <w:r>
+        <w:t xml:space="preserve"> </w:t>
+      </w:r>
+      <w:r>
+        <w:t>al</w:t>
+      </w:r>
+      <w:r>
+        <w:t xml:space="preserve">le persone verso l’adozione di un albero. Tale </w:t>
+      </w:r>
+      <w:r>
+        <w:t>strumento</w:t>
+      </w:r>
+      <w:r>
+        <w:t xml:space="preserve"> non solo favorirà la piantumazione di alberi</w:t>
+      </w:r>
+      <w:r>
+        <w:t>,</w:t>
+      </w:r>
+      <w:r>
+        <w:t xml:space="preserve"> in quanto si </w:t>
+      </w:r>
+      <w:r>
+        <w:t>nascondono al</w:t>
+      </w:r>
+      <w:r>
+        <w:t xml:space="preserve">le persone le varie problematiche, ma allo stesso tempo </w:t>
+      </w:r>
+      <w:r>
+        <w:t>garantirà</w:t>
+      </w:r>
+      <w:r>
+        <w:t xml:space="preserve"> anche </w:t>
+      </w:r>
+      <w:r>
+        <w:t>de</w:t>
+      </w:r>
+      <w:r>
+        <w:t>gli introiti dell’azienda</w:t>
       </w:r>
       <w:r>
         <w:t xml:space="preserve">. </w:t>
@@ -924,7 +1000,10 @@
         <w:pStyle w:val="Gpstesto"/>
       </w:pPr>
       <w:r>
-        <w:t xml:space="preserve">Per quanto riguarda il fornire informazioni, attualmente l'AEA attraverso il proprio sito web </w:t>
+        <w:t>Attualmente,</w:t>
+      </w:r>
+      <w:r>
+        <w:t xml:space="preserve"> l'AEA attraverso il proprio sito web </w:t>
       </w:r>
       <w:r>
         <w:t>fornisce</w:t>
@@ -938,19 +1017,28 @@
         <w:pStyle w:val="Gpstesto"/>
       </w:pPr>
       <w:r>
-        <w:t xml:space="preserve">Tuttavia il monitoraggio non riesce a coprire ampiamente l'intera area, </w:t>
-      </w:r>
-      <w:r>
-        <w:t>soprattutto</w:t>
+        <w:t>Tuttavia,</w:t>
+      </w:r>
+      <w:r>
+        <w:t xml:space="preserve"> il monitoraggio non riesce a coprire ampiamente l'intera area</w:t>
+      </w:r>
+      <w:r>
+        <w:t xml:space="preserve"> europea e</w:t>
       </w:r>
       <w:r>
         <w:t xml:space="preserve"> </w:t>
       </w:r>
       <w:r>
-        <w:t>l’Italia</w:t>
-      </w:r>
-      <w:r>
-        <w:t xml:space="preserve">, in quanto si basa sull'utilizzo di stazioni fisse disposte in varie città per la raccolta dei dati. </w:t>
+        <w:t>tra le varie nazioni meno monitorate vediamo, appunto, l’Italia</w:t>
+      </w:r>
+      <w:r>
+        <w:t xml:space="preserve">, in quanto </w:t>
+      </w:r>
+      <w:r>
+        <w:t xml:space="preserve">il monitoraggio attuale </w:t>
+      </w:r>
+      <w:r>
+        <w:t>si basa sull'utilizzo di stazioni fisse disposte in varie città per la raccolta dei dati.</w:t>
       </w:r>
     </w:p>
     <w:p>
@@ -958,13 +1046,22 @@
         <w:pStyle w:val="Gpstesto"/>
       </w:pPr>
       <w:r>
-        <w:t xml:space="preserve">Per l'aspetto di incentivare le persone verso la piantumazione degli alberi, l'AEA non </w:t>
+        <w:t xml:space="preserve">Relativamente alla piantumazione, invece, </w:t>
+      </w:r>
+      <w:r>
+        <w:t xml:space="preserve">l'AEA </w:t>
+      </w:r>
+      <w:r>
+        <w:t xml:space="preserve">attualmente </w:t>
+      </w:r>
+      <w:r>
+        <w:t xml:space="preserve">non </w:t>
       </w:r>
       <w:r>
         <w:t>predispone</w:t>
       </w:r>
       <w:r>
-        <w:t xml:space="preserve"> nessuna iniziativa. </w:t>
+        <w:t xml:space="preserve"> nessuna iniziativa.</w:t>
       </w:r>
     </w:p>
     <w:p>
@@ -972,10 +1069,7 @@
         <w:pStyle w:val="Gpstesto"/>
       </w:pPr>
       <w:r>
-        <w:t>Il nuovo sistema proposto</w:t>
-      </w:r>
-      <w:r>
-        <w:t xml:space="preserve"> andrà a migliorare tali aspetti per quanto riguarda l'Italia.</w:t>
+        <w:t>Il nuovo sistema proposto andrà a migliorare tali aspetti per quanto riguarda l'Italia.</w:t>
       </w:r>
     </w:p>
     <w:p>
@@ -984,25 +1078,28 @@
       </w:pPr>
       <w:r>
         <w:lastRenderedPageBreak/>
-        <w:t xml:space="preserve">Si </w:t>
-      </w:r>
-      <w:r>
-        <w:t>sfrutterà</w:t>
-      </w:r>
-      <w:r>
-        <w:t xml:space="preserve"> il monitoraggio fornito dall'AEA, integrandolo con nuovi dati, ricevuti tramite dei dispositivi IoT posizionati sugli alberi adottati. In tal modo si </w:t>
+        <w:t>I</w:t>
+      </w:r>
+      <w:r>
+        <w:t>l monitoraggio fornito dall'AEA</w:t>
+      </w:r>
+      <w:r>
+        <w:t xml:space="preserve"> verrà </w:t>
+      </w:r>
+      <w:r>
+        <w:t>integra</w:t>
+      </w:r>
+      <w:r>
+        <w:t>to</w:t>
+      </w:r>
+      <w:r>
+        <w:t xml:space="preserve"> con nuovi dati, ricevuti tramite dei dispositivi IoT posizionati sugli alberi adottati. In tal modo si </w:t>
       </w:r>
       <w:r>
         <w:t>coprirà</w:t>
       </w:r>
       <w:r>
-        <w:t xml:space="preserve"> in maniera più ampia l'intera nazione e si avrà un monitoraggio molto più preciso. Inoltre per ogni regione sarà data una previsione dello stato futuro simulando due scenari, uno in cui </w:t>
-      </w:r>
-      <w:r>
-        <w:t>sarà</w:t>
-      </w:r>
-      <w:r>
-        <w:t xml:space="preserve"> favorita la piantumazione di alberi nella regione, l'altro in cui non verrà eseguita nessun azione.</w:t>
+        <w:t xml:space="preserve"> in maniera più ampia l'intera nazione e si avrà un monitoraggio molto più preciso. </w:t>
       </w:r>
     </w:p>
     <w:p>
@@ -1010,7 +1107,36 @@
         <w:pStyle w:val="Gpstesto"/>
       </w:pPr>
       <w:r>
-        <w:t xml:space="preserve">Per aumentare la piantumazione di alberi, il sistema darà la </w:t>
+        <w:t>Inoltre</w:t>
+      </w:r>
+      <w:r>
+        <w:t>,</w:t>
+      </w:r>
+      <w:r>
+        <w:t xml:space="preserve"> per ogni regione sarà </w:t>
+      </w:r>
+      <w:r>
+        <w:t>fornita</w:t>
+      </w:r>
+      <w:r>
+        <w:t xml:space="preserve"> una previsione dello stato futuro </w:t>
+      </w:r>
+      <w:r>
+        <w:t>relativamente alla qualità dell’area.</w:t>
+      </w:r>
+    </w:p>
+    <w:p>
+      <w:pPr>
+        <w:pStyle w:val="Gpstesto"/>
+      </w:pPr>
+      <w:r>
+        <w:t xml:space="preserve">Per </w:t>
+      </w:r>
+      <w:r>
+        <w:t>favorire</w:t>
+      </w:r>
+      <w:r>
+        <w:t xml:space="preserve"> la piantumazione di alberi, il sistema darà la </w:t>
       </w:r>
       <w:r>
         <w:t>possibilità</w:t>
@@ -1019,10 +1145,18 @@
         <w:t xml:space="preserve"> di adottare un albero, il quale successivamente </w:t>
       </w:r>
       <w:r>
-        <w:t>sarà</w:t>
-      </w:r>
-      <w:r>
-        <w:t xml:space="preserve"> piantato da un apposito operatore. Ogni albero piantato sarà dotato di un dispositivo IoT che </w:t>
+        <w:t>verrà</w:t>
+      </w:r>
+      <w:r>
+        <w:t xml:space="preserve"> piantato da un apposito operatore. </w:t>
+      </w:r>
+    </w:p>
+    <w:p>
+      <w:pPr>
+        <w:pStyle w:val="Gpstesto"/>
+      </w:pPr>
+      <w:r>
+        <w:t xml:space="preserve">Ogni albero piantato sarà dotato di un dispositivo IoT che </w:t>
       </w:r>
       <w:r>
         <w:t>avrà</w:t>
@@ -1051,27 +1185,13 @@
         <w:pStyle w:val="Gpstesto"/>
       </w:pPr>
       <w:r>
-        <w:t xml:space="preserve">La piattaforma proposta deve essere un importante risorsa per invogliare l'interesse dei cittadini verso l'inquinamento dell'area. Inizialmente il monitoraggio sarà simile a quello fornito dal sito dell'AEA, tuttavia con il passare del tempo e l'aumentare delle adozioni si </w:t>
-      </w:r>
-      <w:r>
-        <w:t>noterà</w:t>
-      </w:r>
-      <w:r>
-        <w:t xml:space="preserve"> come quest'ultimo sarà molto più preciso. L'aumentare delle adozioni non solo migliorerà il monitoraggio ma permettere all'azienda di poter ottenere un fatturato, cosa che allo stato attuale non ha, in quanto sostenuta unicamente grazie ai fondi </w:t>
-      </w:r>
-      <w:proofErr w:type="gramStart"/>
-      <w:r>
-        <w:t>del unione</w:t>
-      </w:r>
-      <w:proofErr w:type="gramEnd"/>
-      <w:r>
-        <w:t xml:space="preserve"> </w:t>
-      </w:r>
-      <w:r>
-        <w:t>europea</w:t>
-      </w:r>
-      <w:r>
-        <w:t xml:space="preserve">. </w:t>
+        <w:t xml:space="preserve">La piattaforma proposta </w:t>
+      </w:r>
+      <w:r>
+        <w:t>sarà</w:t>
+      </w:r>
+      <w:r>
+        <w:t xml:space="preserve"> essere un importante risorsa per invogliare l'interesse dei cittadini verso l'inquinamento dell'area. </w:t>
       </w:r>
     </w:p>
     <w:p>
@@ -1079,6 +1199,67 @@
         <w:pStyle w:val="Gpstesto"/>
       </w:pPr>
       <w:r>
+        <w:t>Inizialmente il monitoraggio sarà simile a quello fornito dal sito dell'AEA, tuttavia</w:t>
+      </w:r>
+      <w:r>
+        <w:t xml:space="preserve">, </w:t>
+      </w:r>
+      <w:r>
+        <w:t xml:space="preserve">con il passare del tempo e l'aumentare delle adozioni si </w:t>
+      </w:r>
+      <w:r>
+        <w:t>noterà</w:t>
+      </w:r>
+      <w:r>
+        <w:t xml:space="preserve"> come quest'ultimo </w:t>
+      </w:r>
+      <w:r>
+        <w:t>diventerà</w:t>
+      </w:r>
+      <w:r>
+        <w:t xml:space="preserve"> molto più preciso. </w:t>
+      </w:r>
+    </w:p>
+    <w:p>
+      <w:pPr>
+        <w:pStyle w:val="Gpstesto"/>
+      </w:pPr>
+      <w:r>
+        <w:t>L'aumentare delle adozioni non solo migliorerà il monitoraggio ma permetter</w:t>
+      </w:r>
+      <w:r>
+        <w:t>à</w:t>
+      </w:r>
+      <w:r>
+        <w:t xml:space="preserve"> all'azienda di poter ottenere </w:t>
+      </w:r>
+      <w:r>
+        <w:t>degli introiti</w:t>
+      </w:r>
+      <w:r>
+        <w:t xml:space="preserve">, cosa che allo stato attuale non ha, in quanto sostenuta unicamente grazie ai fondi </w:t>
+      </w:r>
+      <w:r>
+        <w:t>dell’unione</w:t>
+      </w:r>
+      <w:r>
+        <w:t xml:space="preserve"> </w:t>
+      </w:r>
+      <w:r>
+        <w:t>europea</w:t>
+      </w:r>
+      <w:r>
+        <w:t xml:space="preserve">. </w:t>
+      </w:r>
+      <w:r>
+        <w:t>Tali fondi potranno poi essere investiti in altre misure a tutela dell’ambiente.</w:t>
+      </w:r>
+    </w:p>
+    <w:p>
+      <w:pPr>
+        <w:pStyle w:val="Gpstesto"/>
+      </w:pPr>
+      <w:r>
         <w:t xml:space="preserve">Il sistema dovrà funzionare sull'attuale server a disposizione </w:t>
       </w:r>
       <w:r>
@@ -1091,15 +1272,33 @@
         <w:t>fruibile</w:t>
       </w:r>
       <w:r>
-        <w:t xml:space="preserve"> sugli smartphone, tablet e altri dispositivi mobili, in modo da poter raggiungere quante più persone. </w:t>
+        <w:t xml:space="preserve"> </w:t>
+      </w:r>
+      <w:r>
+        <w:t>su piattaforme desktop,</w:t>
+      </w:r>
+      <w:r>
+        <w:t xml:space="preserve"> smartphone, tablet e altri dispositivi mobili, in modo da poter raggiungere quante più persone</w:t>
+      </w:r>
+      <w:r>
+        <w:t xml:space="preserve"> possibile</w:t>
+      </w:r>
+      <w:r>
+        <w:t xml:space="preserve">. </w:t>
+      </w:r>
+      <w:r>
+        <w:t>Infine,</w:t>
+      </w:r>
+      <w:r>
+        <w:t xml:space="preserve"> il sistema dovrà essere pronto entro </w:t>
       </w:r>
       <w:proofErr w:type="gramStart"/>
       <w:r>
-        <w:t>Infine</w:t>
+        <w:t>Febbraio</w:t>
       </w:r>
       <w:proofErr w:type="gramEnd"/>
       <w:r>
-        <w:t xml:space="preserve"> il sistema dovrà essere pronto entro Febbraio 2022</w:t>
+        <w:t xml:space="preserve"> 2022</w:t>
       </w:r>
       <w:r>
         <w:t>.</w:t>
@@ -1148,6 +1347,9 @@
       <w:r>
         <w:t>Non fare nulla. Trascurare la problematica accrescerà in maniera esponenziale ogni singolo problema derivante da essa</w:t>
       </w:r>
+      <w:r>
+        <w:t>, fino ad arrivare ad un livello critico nel medio-breve termine.</w:t>
+      </w:r>
     </w:p>
     <w:p>
       <w:pPr>
@@ -1158,15 +1360,7 @@
         </w:numPr>
       </w:pPr>
       <w:r>
-        <w:t xml:space="preserve">Progettare </w:t>
-      </w:r>
-      <w:proofErr w:type="spellStart"/>
-      <w:r>
-        <w:t>ed</w:t>
-      </w:r>
-      <w:proofErr w:type="spellEnd"/>
-      <w:r>
-        <w:t xml:space="preserve"> implementare il sistema, sfruttando fondi ed </w:t>
+        <w:t xml:space="preserve">Progettare ed implementare il sistema, sfruttando fondi ed </w:t>
       </w:r>
       <w:r>
         <w:t>hardware</w:t>
@@ -1209,13 +1403,7 @@
         <w:pStyle w:val="Gpstesto"/>
       </w:pPr>
       <w:r>
-        <w:t>Le principali funzionalità di Green Leaf commissionato dall'</w:t>
-      </w:r>
-      <w:r>
-        <w:t>a</w:t>
-      </w:r>
-      <w:r>
-        <w:t>genzia europea dell’ambiente (AEA), sono le seguenti:</w:t>
+        <w:t>Le principali funzionalità di Green Leaf commissionato dall'agenzia europea dell’ambiente (AEA), sono le seguenti:</w:t>
       </w:r>
     </w:p>
     <w:p>
@@ -1337,7 +1525,24 @@
         <w:pStyle w:val="Gpstesto"/>
       </w:pPr>
       <w:r>
-        <w:t xml:space="preserve">Una stima preliminare dei costi di realizzazione della piattaforma è di € 7.250. Tale stima si basa sul fatto che ogni project manager(3) lavorerà 50 ore al costo di 20€/ora, ogni membro del team(5) lavorerà 50 ore con una paga di 15€/ore e infine </w:t>
+        <w:t xml:space="preserve">Una stima preliminare dei costi di realizzazione della piattaforma è di € 7.250. Tale stima si basa sul fatto che ogni project </w:t>
+      </w:r>
+      <w:r>
+        <w:t>manager (</w:t>
+      </w:r>
+      <w:r>
+        <w:t xml:space="preserve">3) lavorerà 50 ore al costo di 20€/ora, ogni membro </w:t>
+      </w:r>
+      <w:proofErr w:type="gramStart"/>
+      <w:r>
+        <w:t>del team</w:t>
+      </w:r>
+      <w:proofErr w:type="gramEnd"/>
+      <w:r>
+        <w:t xml:space="preserve"> </w:t>
+      </w:r>
+      <w:r>
+        <w:t xml:space="preserve">(5) lavorerà 50 ore con una paga di 15€/ore e infine </w:t>
       </w:r>
       <w:r>
         <w:t>sarà</w:t>
@@ -1355,32 +1560,65 @@
         <w:t>Maps</w:t>
       </w:r>
       <w:r>
-        <w:t xml:space="preserve"> che hanno un costo di 500euro. </w:t>
+        <w:t xml:space="preserve"> che hanno un costo di </w:t>
+      </w:r>
+      <w:r>
+        <w:t>500€, inoltre, la manutenzione annuale ammonterà a circa 3.000€.</w:t>
       </w:r>
     </w:p>
     <w:p>
       <w:pPr>
         <w:pStyle w:val="Gpstesto"/>
       </w:pPr>
+      <w:r>
+        <w:t xml:space="preserve">Per ogni albero adottato dovranno essere coperti i costi relativi </w:t>
+      </w:r>
+      <w:r>
+        <w:t>al dispositivo</w:t>
+      </w:r>
+      <w:r>
+        <w:t xml:space="preserve"> IoT</w:t>
+      </w:r>
+      <w:r>
+        <w:t xml:space="preserve">, circa </w:t>
+      </w:r>
+      <w:r>
+        <w:t xml:space="preserve">20€ euro, i costi relativi </w:t>
+      </w:r>
+      <w:r>
+        <w:t>all’Albero</w:t>
+      </w:r>
+      <w:r>
+        <w:t>, che ammontano a 10</w:t>
+      </w:r>
+      <w:r>
+        <w:t>€</w:t>
+      </w:r>
+      <w:r>
+        <w:t>,</w:t>
+      </w:r>
+      <w:r>
+        <w:t xml:space="preserve"> e i costi di gestione del dispositivo IoT </w:t>
+      </w:r>
+      <w:r>
+        <w:t xml:space="preserve">che sono di </w:t>
+      </w:r>
+      <w:r>
+        <w:t>5€ euro.</w:t>
+      </w:r>
     </w:p>
     <w:p>
       <w:pPr>
         <w:pStyle w:val="Gpstesto"/>
       </w:pPr>
       <w:r>
-        <w:t xml:space="preserve">Ogni anno si dovranno pagare circa 3.000€ per la manutenzione del servizio. Per ogni albero adottato dovranno essere coperti i costi relativi </w:t>
-      </w:r>
-      <w:r>
-        <w:t>al dispositivo</w:t>
-      </w:r>
-      <w:r>
-        <w:t xml:space="preserve"> IoT 20€ euro, i costi relativi </w:t>
-      </w:r>
-      <w:r>
-        <w:t>all’Albero</w:t>
-      </w:r>
-      <w:r>
-        <w:t xml:space="preserve"> 10€ e i costi di gestione del dispositivo IoT 5€ euro.</w:t>
+        <w:t xml:space="preserve">Avendo previsto per l'anno 0 l'adozione di 200 alberi, i costi da sostenere in tale anno saranno 14.250€ ovvero, 4.000€ per i dispositivi IoT, 2.000€ per gli alberi, 1.000€ per la gestione dei dispositivi IoT ed infine 7.250€ per la realizzazione del </w:t>
+      </w:r>
+      <w:r>
+        <w:t>progetto</w:t>
+      </w:r>
+      <w:r>
+        <w:t>.</w:t>
       </w:r>
     </w:p>
     <w:p>
@@ -1388,13 +1626,19 @@
         <w:pStyle w:val="Gpstesto"/>
       </w:pPr>
       <w:r>
-        <w:t xml:space="preserve">Avendo previsto per l'anno 0 l'adozione di 200 alberi, i costi da sostenere in tale anno saranno 14.250€ ovvero, 4.000€ per i dispositivi IoT, 2.000€ per gli alberi, 1.000€ per la gestione dei dispositivi IoT ed infine 7.250€ per la realizzazione del </w:t>
-      </w:r>
-      <w:r>
-        <w:t>progetto</w:t>
-      </w:r>
-      <w:r>
-        <w:t>.</w:t>
+        <w:t xml:space="preserve">Per l'anno 1 </w:t>
+      </w:r>
+      <w:r>
+        <w:t>sono</w:t>
+      </w:r>
+      <w:r>
+        <w:t xml:space="preserve"> previst</w:t>
+      </w:r>
+      <w:r>
+        <w:t>e</w:t>
+      </w:r>
+      <w:r>
+        <w:t xml:space="preserve"> l'adozione di 600 alberi, pertanto i costi da sostenere saranno 25.000€, 12.000€ per i dispositivi IoT, 6.000€ per gli alberi e 4.000€ per la gestione dei dispositivi IoT.</w:t>
       </w:r>
     </w:p>
     <w:p>
@@ -1402,7 +1646,7 @@
         <w:pStyle w:val="Gpstesto"/>
       </w:pPr>
       <w:r>
-        <w:t>Per l'anno 1 abbiamo previsto l'adozione di 600 alberi, pertanto i costi da sostenere saranno 25.000€, 12.000€ per i dispositivi IoT, 6.000€ per gli alberi e 4.000€ per la gestione dei dispositivi IoT.</w:t>
+        <w:t>Per l'anno 2 si è prevista un adozione di 1800 alberi, pertanto i costi da sostenere saranno 70.000€ di cui, 36.000€ per i dispositivi IoT, 18.000€ per gli alberi e 13.000 per la gestione dei dispositivi.</w:t>
       </w:r>
     </w:p>
     <w:p>
@@ -1410,36 +1654,32 @@
         <w:pStyle w:val="Gpstesto"/>
       </w:pPr>
       <w:r>
-        <w:t>Per l'anno 2 si è prevista un adozione di 1800 alberi, pertanto i costi da sostenere saranno 70.000€ di cui, 36.000€ per i dispositivi IoT, 18.000€ per gli alberi e 13.000 per la gestione dei dispositivi.</w:t>
+        <w:t>Infine, per l'anno 3 si è prevista un adozione di 5400 alberi, pertanto i costi da sostenere saranno 205.000€ di cui, 108.000€ per i dispositivi IoT, 54.000€ per gli alberi e 40.000 per la gestione dei dispositivi.</w:t>
       </w:r>
     </w:p>
     <w:p>
       <w:pPr>
         <w:pStyle w:val="Gpstesto"/>
       </w:pPr>
-      <w:r>
-        <w:t>Infine, per l'anno 3 si è prevista un adozione di 5400 alberi, pertanto i costi da sostenere saranno 205.000€ di cui, 108.000€ per i dispositivi IoT, 54.000€ per gli alberi e 40.000 per la gestione dei dispositivi.</w:t>
-      </w:r>
     </w:p>
     <w:p>
       <w:pPr>
         <w:pStyle w:val="Gpstesto"/>
       </w:pPr>
+      <w:r>
+        <w:t xml:space="preserve">Per quanto riguarda i benefici, abbiamo un aumento della qualità del monitoraggio pari al 50%, tuttavia non porta a nessun </w:t>
+      </w:r>
+      <w:r>
+        <w:t>beneficio</w:t>
+      </w:r>
+      <w:r>
+        <w:t xml:space="preserve"> economico per l'azienda</w:t>
+      </w:r>
     </w:p>
     <w:p>
       <w:pPr>
         <w:pStyle w:val="Gpstesto"/>
       </w:pPr>
-      <w:r>
-        <w:lastRenderedPageBreak/>
-        <w:t xml:space="preserve">Per quanto riguarda i benefici, abbiamo un aumento della qualità del monitoraggio pari al 50%, tuttavia non porta a nessun </w:t>
-      </w:r>
-      <w:r>
-        <w:t>beneficio</w:t>
-      </w:r>
-      <w:r>
-        <w:t xml:space="preserve"> economico per l'azienda</w:t>
-      </w:r>
     </w:p>
     <w:p>
       <w:pPr>
@@ -1452,7 +1692,13 @@
         <w:t>beneficio</w:t>
       </w:r>
       <w:r>
-        <w:t xml:space="preserve"> economico che si avrà e quello </w:t>
+        <w:t xml:space="preserve"> economico che si avrà </w:t>
+      </w:r>
+      <w:r>
+        <w:t>è</w:t>
+      </w:r>
+      <w:r>
+        <w:t xml:space="preserve"> quello </w:t>
       </w:r>
       <w:r>
         <w:t>relativo</w:t>
@@ -1460,19 +1706,25 @@
       <w:r>
         <w:t xml:space="preserve"> all'adozione di alberi. Si </w:t>
       </w:r>
+      <w:r>
+        <w:t>è</w:t>
+      </w:r>
+      <w:r>
+        <w:t xml:space="preserve"> previsto un caso pessimistico per l'anno zero con una vendita di 200 alb</w:t>
+      </w:r>
+      <w:r>
+        <w:t>e</w:t>
+      </w:r>
+      <w:r>
+        <w:t xml:space="preserve">ri (55€ </w:t>
+      </w:r>
       <w:proofErr w:type="gramStart"/>
       <w:r>
-        <w:t>e</w:t>
+        <w:t>al albero</w:t>
       </w:r>
       <w:proofErr w:type="gramEnd"/>
       <w:r>
-        <w:t xml:space="preserve"> previsto un caso pessimistico per l'anno zero con una vendita di 200 alb</w:t>
-      </w:r>
-      <w:r>
-        <w:t>e</w:t>
-      </w:r>
-      <w:r>
-        <w:t>ri (55€ al albero) pari a 11.000€.</w:t>
+        <w:t>) pari a 11.000€.</w:t>
       </w:r>
     </w:p>
     <w:p>
@@ -1572,19 +1824,15 @@
       <w:r>
         <w:t xml:space="preserve">Il progetto dovrà essere completato in circa </w:t>
       </w:r>
-      <w:proofErr w:type="gramStart"/>
-      <w:r>
-        <w:t>3</w:t>
-      </w:r>
-      <w:proofErr w:type="gramEnd"/>
+      <w:r>
+        <w:t>tre</w:t>
+      </w:r>
       <w:r>
         <w:t xml:space="preserve"> mesi, non ammettendo alcun tipo di ritardo sulla consegna se non in qualche scadenza intermedia. Si stima che il sistema abbia una vita utile di almeno </w:t>
       </w:r>
-      <w:proofErr w:type="gramStart"/>
-      <w:r>
-        <w:t>10</w:t>
-      </w:r>
-      <w:proofErr w:type="gramEnd"/>
+      <w:r>
+        <w:t>dieci</w:t>
+      </w:r>
       <w:r>
         <w:t xml:space="preserve"> anni</w:t>
       </w:r>
@@ -1654,10 +1902,7 @@
         </w:numPr>
       </w:pPr>
       <w:r>
-        <w:t>Il malfunzionamento dei dispositivi IoT</w:t>
-      </w:r>
-      <w:r>
-        <w:t xml:space="preserve"> potrebbe causare una perdita dei dati</w:t>
+        <w:t>Il malfunzionamento dei dispositivi IoT potrebbe causare una perdita dei dati</w:t>
       </w:r>
       <w:r>
         <w:t>.</w:t>
@@ -1679,6 +1924,9 @@
         <w:jc w:val="left"/>
       </w:pPr>
       <w:r>
+        <w:rPr>
+          <w:noProof/>
+        </w:rPr>
         <w:drawing>
           <wp:inline distT="0" distB="0" distL="0" distR="0" wp14:anchorId="002B5283" wp14:editId="328A7368">
             <wp:extent cx="6120130" cy="5388610"/>
@@ -2131,18 +2379,24 @@
         <w:sz w:val="24"/>
         <w:szCs w:val="24"/>
       </w:rPr>
-      <w:t xml:space="preserve">- Prof.ssa </w:t>
+      <w:t>- Prof.ssa F.</w:t>
     </w:r>
-    <w:proofErr w:type="gramStart"/>
     <w:r>
       <w:rPr>
         <w:rFonts w:ascii="Garamond" w:hAnsi="Garamond"/>
         <w:sz w:val="24"/>
         <w:szCs w:val="24"/>
       </w:rPr>
-      <w:t>F.Ferrucci</w:t>
+      <w:t xml:space="preserve"> </w:t>
     </w:r>
-    <w:proofErr w:type="gramEnd"/>
+    <w:r>
+      <w:rPr>
+        <w:rFonts w:ascii="Garamond" w:hAnsi="Garamond"/>
+        <w:sz w:val="24"/>
+        <w:szCs w:val="24"/>
+      </w:rPr>
+      <w:t>Ferrucci</w:t>
+    </w:r>
   </w:p>
   <w:p>
     <w:pPr>

</xml_diff>